<commit_message>
added last chapter in docs
</commit_message>
<xml_diff>
--- a/Dokumentacja.docx
+++ b/Dokumentacja.docx
@@ -212,19 +212,7 @@
     </w:p>
     <w:p>
       <w:r>
-        <w:t xml:space="preserve">Zadaniem wojowników </w:t>
-      </w:r>
-      <w:r>
-        <w:t xml:space="preserve">poruszanie się po labiryncie korytarzy i </w:t>
-      </w:r>
-      <w:r>
-        <w:t xml:space="preserve">walka z </w:t>
-      </w:r>
-      <w:r>
-        <w:t>innymi wojownikami, bądź też</w:t>
-      </w:r>
-      <w:r>
-        <w:t xml:space="preserve"> potworami w celu zdobycia skarbu. Skarb można zdobyć na dwa sposoby – pokonując przeciwnika, lub pokonując potwora strzegącego skarbu. </w:t>
+        <w:t xml:space="preserve">Zadaniem wojowników poruszanie się po labiryncie korytarzy i walka z innymi wojownikami, bądź też potworami w celu zdobycia skarbu. Skarb można zdobyć na dwa sposoby – pokonując przeciwnika, lub pokonując potwora strzegącego skarbu. </w:t>
       </w:r>
       <w:r>
         <w:t>Należy zaznaczyć, że wojownicy nie współpracują ze sobą, każdy działa na własną rękę.</w:t>
@@ -265,13 +253,7 @@
         <w:t xml:space="preserve"> </w:t>
       </w:r>
       <w:r>
-        <w:t>Punkty życia wojownika regenerują się</w:t>
-      </w:r>
-      <w:r>
-        <w:t xml:space="preserve"> automatycznie -</w:t>
-      </w:r>
-      <w:r>
-        <w:t xml:space="preserve"> prędkość regeneracji wynosi 1 punkt życia na sekundę.</w:t>
+        <w:t>Punkty życia wojownika regenerują się automatycznie - prędkość regeneracji wynosi 1 punkt życia na sekundę.</w:t>
       </w:r>
     </w:p>
     <w:p>
@@ -352,10 +334,7 @@
         <w:softHyphen/>
       </w:r>
       <w:r>
-        <w:t xml:space="preserve">– </w:t>
-      </w:r>
-      <w:r>
-        <w:t>zdefiniowane jest jako para liczb x oraz y. Obie te liczby muszą należeć do przedziału 0 – 9. Położenie definiuje aktualną pozycję agenta na mapie.</w:t>
+        <w:t>– zdefiniowane jest jako para liczb x oraz y. Obie te liczby muszą należeć do przedziału 0 – 9. Położenie definiuje aktualną pozycję agenta na mapie.</w:t>
       </w:r>
     </w:p>
     <w:p>
@@ -372,19 +351,7 @@
         <w:t xml:space="preserve">ojownik </w:t>
       </w:r>
       <w:r>
-        <w:t>podejmuje decyzje o kolejnych akcjach bazując na informacjach o otaczającym go świecie – w tym celu wykorzystuje otrzymywaną co krok od zarządcy mapy listę</w:t>
-      </w:r>
-      <w:r>
-        <w:t xml:space="preserve"> </w:t>
-      </w:r>
-      <w:r>
-        <w:t>z informacjami</w:t>
-      </w:r>
-      <w:r>
-        <w:t xml:space="preserve"> o sąsiadujących z nim polach</w:t>
-      </w:r>
-      <w:r>
-        <w:t xml:space="preserve"> oraz listę odwiedzonych wcześniej pól plus. W podejmowaniu decyzji uczestniczy również procentowy wskaźnik posiadanego zdrowia obliczany z poniższego wzoru:</w:t>
+        <w:t>podejmuje decyzje o kolejnych akcjach bazując na informacjach o otaczającym go świecie – w tym celu wykorzystuje otrzymywaną co krok od zarządcy mapy listę z informacjami o sąsiadujących z nim polach oraz listę odwiedzonych wcześniej pól plus. W podejmowaniu decyzji uczestniczy również procentowy wskaźnik posiadanego zdrowia obliczany z poniższego wzoru:</w:t>
       </w:r>
     </w:p>
     <w:p>
@@ -1341,8 +1308,9 @@
       <w:r>
         <w:t xml:space="preserve">Projekt wykonany został przy użyciu języka JAVA w wersji 1.8, frameworku graficznego JAVAFX oraz biblioteki JADE w wersji 4.3. </w:t>
       </w:r>
-    </w:p>
-    <w:p/>
+      <w:bookmarkStart w:id="0" w:name="_GoBack"/>
+      <w:bookmarkEnd w:id="0"/>
+    </w:p>
     <w:p>
       <w:r>
         <w:t xml:space="preserve">Agenci – klasy wszystkich agentów umieszczono w pakiecie </w:t>
@@ -1445,6 +1413,9 @@
         <w:t xml:space="preserve">Model – w pakiecie </w:t>
       </w:r>
       <w:r>
+        <w:rPr>
+          <w:i/>
+        </w:rPr>
         <w:t>pl.swidurski.jade.model</w:t>
       </w:r>
       <w:r>
@@ -1455,7 +1426,83 @@
       <w:r>
         <w:t xml:space="preserve">Mapy – zaimplementowano obsługę wczytywania map z pliku. Dwie przykładowe mapy znajdują się w folderze resources/maps i mają rozszerzenie *.map – są to tak naprawdę pliki tekstowe o bardzo prostej strukturze. </w:t>
       </w:r>
-    </w:p>
+      <w:r>
+        <w:t xml:space="preserve">Użytkownik może modyfikować mapy własnoręcznie edytując plik za pomocą dowolnego edytora tekstowego. </w:t>
+      </w:r>
+    </w:p>
+    <w:p>
+      <w:r>
+        <w:t>Struktura pliku .map.</w:t>
+      </w:r>
+    </w:p>
+    <w:p>
+      <w:r>
+        <w:t>Pierwsza linia zwiera dwie liczby całkowite (</w:t>
+      </w:r>
+      <w:r>
+        <w:rPr>
+          <w:b/>
+        </w:rPr>
+        <w:t>c</w:t>
+      </w:r>
+      <w:r>
+        <w:t xml:space="preserve"> i </w:t>
+      </w:r>
+      <w:r>
+        <w:rPr>
+          <w:b/>
+        </w:rPr>
+        <w:t>r</w:t>
+      </w:r>
+      <w:r>
+        <w:t xml:space="preserve">) oddzielone spacją – informują one o rozmiarze mapy, czyli o liczbie kolumn i wierszy. Kolejne </w:t>
+      </w:r>
+      <w:r>
+        <w:rPr>
+          <w:b/>
+        </w:rPr>
+        <w:t>r</w:t>
+      </w:r>
+      <w:r>
+        <w:rPr>
+          <w:b/>
+        </w:rPr>
+        <w:t xml:space="preserve"> </w:t>
+      </w:r>
+      <w:r>
+        <w:t xml:space="preserve">wierszy zawiera po </w:t>
+      </w:r>
+      <w:r>
+        <w:rPr>
+          <w:b/>
+        </w:rPr>
+        <w:t>c</w:t>
+      </w:r>
+      <w:r>
+        <w:t xml:space="preserve"> znaków w każdej linii, każdy znak reprezentuje inny rodzaj pola na mapie.</w:t>
+      </w:r>
+    </w:p>
+    <w:p>
+      <w:r>
+        <w:t>Dopuszczalne znaki to:</w:t>
+      </w:r>
+    </w:p>
+    <w:p>
+      <w:r>
+        <w:t># - ściana</w:t>
+      </w:r>
+    </w:p>
+    <w:p>
+      <w:r>
+        <w:t>_ - ścieżka</w:t>
+      </w:r>
+    </w:p>
+    <w:p>
+      <w:r>
+        <w:t>P – apteczka</w:t>
+      </w:r>
+    </w:p>
+    <w:p/>
     <w:p>
       <w:pPr>
         <w:pStyle w:val="Nagwek1"/>
@@ -1466,10 +1513,615 @@
         <w:ind w:left="284" w:hanging="284"/>
       </w:pPr>
       <w:r>
+        <w:lastRenderedPageBreak/>
         <w:t xml:space="preserve">Uruchomienie </w:t>
       </w:r>
-      <w:bookmarkStart w:id="0" w:name="_GoBack"/>
-      <w:bookmarkEnd w:id="0"/>
+    </w:p>
+    <w:p>
+      <w:r>
+        <w:t xml:space="preserve">Do maila, w którym przesłany został ten dokument załączono zarówno kod źródłowy jak i skompilowaną wersję projektu. </w:t>
+      </w:r>
+    </w:p>
+    <w:p>
+      <w:r>
+        <w:t xml:space="preserve">Aby samodzielnie zbudować projekt należy wykorzystać narzędzie </w:t>
+      </w:r>
+      <w:hyperlink r:id="rId14" w:history="1">
+        <w:r>
+          <w:rPr>
+            <w:rStyle w:val="Hipercze"/>
+          </w:rPr>
+          <w:t>Apache Maven</w:t>
+        </w:r>
+      </w:hyperlink>
+      <w:r>
+        <w:t xml:space="preserve">. Znajdując się w głównym katalogu projektu należy wykonać polecenie </w:t>
+      </w:r>
+      <w:r>
+        <w:rPr>
+          <w:i/>
+        </w:rPr>
+        <w:t>maven install</w:t>
+      </w:r>
+      <w:r>
+        <w:rPr>
+          <w:i/>
+        </w:rPr>
+        <w:t xml:space="preserve"> – </w:t>
+      </w:r>
+      <w:r>
+        <w:t>jeżeli operacja się powiedzie, to w katalogu target/deploy znajdować się będzie kompletna zbudowana wersja projektu.</w:t>
+      </w:r>
+    </w:p>
+    <w:p>
+      <w:r>
+        <w:t xml:space="preserve">Projekt można uruchomić wpisując w konsoli: </w:t>
+      </w:r>
+      <w:r>
+        <w:t>Warriors-1.0-SNAPSHOT.jar</w:t>
+      </w:r>
+      <w:r>
+        <w:t xml:space="preserve"> – gui, lub wykorzystać jeden z trzech skryptów .bat znajdujących się w tym samym katalogu co plik .jar.</w:t>
+      </w:r>
+    </w:p>
+    <w:p>
+      <w:r>
+        <w:rPr>
+          <w:b/>
+        </w:rPr>
+        <w:t>run_debug.bat</w:t>
+      </w:r>
+      <w:r>
+        <w:t xml:space="preserve"> – uruchamia projekt wczytując agenta mapy, dwóch agentów wojowników i dwóc</w:t>
+      </w:r>
+      <w:r>
+        <w:t xml:space="preserve">h agentów potworów, oraz </w:t>
+      </w:r>
+      <w:r>
+        <w:t>dodatkowo wyświetlając JADE-GUI</w:t>
+      </w:r>
+      <w:r>
+        <w:t>,</w:t>
+      </w:r>
+      <w:r>
+        <w:t xml:space="preserve"> i wypisując informacje diagnostyczne w konsoli.</w:t>
+      </w:r>
+    </w:p>
+    <w:p>
+      <w:r>
+        <w:rPr>
+          <w:b/>
+        </w:rPr>
+        <w:t>run_gui.bat</w:t>
+      </w:r>
+      <w:r>
+        <w:rPr>
+          <w:b/>
+        </w:rPr>
+        <w:t xml:space="preserve"> </w:t>
+      </w:r>
+      <w:r>
+        <w:t xml:space="preserve">- </w:t>
+      </w:r>
+      <w:r>
+        <w:t>uruchamia projekt wczytując agenta mapy, dwóch agentów wojowników i dwóch agentów potworów, oraz dodatkowo wyświetlając JADE-GUI</w:t>
+      </w:r>
+    </w:p>
+    <w:p>
+      <w:r>
+        <w:rPr>
+          <w:b/>
+        </w:rPr>
+        <w:t>run.</w:t>
+      </w:r>
+      <w:r>
+        <w:rPr>
+          <w:b/>
+        </w:rPr>
+        <w:t>bat</w:t>
+      </w:r>
+      <w:r>
+        <w:t xml:space="preserve"> - </w:t>
+      </w:r>
+      <w:r>
+        <w:t>uruchamia projekt wczytując agenta mapy, dwóch agentów wojowników i dwóch agentów potworów</w:t>
+      </w:r>
+      <w:r>
+        <w:t>.</w:t>
+      </w:r>
+    </w:p>
+    <w:p>
+      <w:r>
+        <w:t>Wszystkie pliki .bat najpierw zabijają procesy java.exe i javaw.exe, które pozostają niezamknięte w przypadku błędnego zakończenia gry – np. użytkownik zamknie GUI nie zabijając agentów.</w:t>
+      </w:r>
+    </w:p>
+    <w:p/>
+    <w:p>
+      <w:r>
+        <w:t>Po uruchomieniu gry zawsze należy rozpocząć od uruchamiania agenta mapy, poprzez wybranie z listy rozwijanej nazwy mapy i wciśnięcie przycisku „Wybierz”.</w:t>
+      </w:r>
+    </w:p>
+    <w:p>
+      <w:r>
+        <w:rPr>
+          <w:noProof/>
+          <w:lang w:eastAsia="pl-PL"/>
+        </w:rPr>
+        <w:drawing>
+          <wp:anchor distT="0" distB="0" distL="114300" distR="114300" simplePos="0" relativeHeight="251662336" behindDoc="1" locked="0" layoutInCell="1" allowOverlap="1" wp14:anchorId="38F253C3" wp14:editId="103CEFB1">
+            <wp:simplePos x="0" y="0"/>
+            <wp:positionH relativeFrom="column">
+              <wp:posOffset>281305</wp:posOffset>
+            </wp:positionH>
+            <wp:positionV relativeFrom="paragraph">
+              <wp:posOffset>121285</wp:posOffset>
+            </wp:positionV>
+            <wp:extent cx="2465960" cy="2583180"/>
+            <wp:effectExtent l="0" t="0" r="0" b="7620"/>
+            <wp:wrapNone/>
+            <wp:docPr id="7" name="Obraz 7" descr="E:\GitHub\Warriors\screens\1.png"/>
+            <wp:cNvGraphicFramePr>
+              <a:graphicFrameLocks xmlns:a="http://schemas.openxmlformats.org/drawingml/2006/main" noChangeAspect="1"/>
+            </wp:cNvGraphicFramePr>
+            <a:graphic xmlns:a="http://schemas.openxmlformats.org/drawingml/2006/main">
+              <a:graphicData uri="http://schemas.openxmlformats.org/drawingml/2006/picture">
+                <pic:pic xmlns:pic="http://schemas.openxmlformats.org/drawingml/2006/picture">
+                  <pic:nvPicPr>
+                    <pic:cNvPr id="0" name="Picture 4" descr="E:\GitHub\Warriors\screens\1.png"/>
+                    <pic:cNvPicPr>
+                      <a:picLocks noChangeAspect="1" noChangeArrowheads="1"/>
+                    </pic:cNvPicPr>
+                  </pic:nvPicPr>
+                  <pic:blipFill>
+                    <a:blip r:embed="rId15">
+                      <a:extLst>
+                        <a:ext uri="{28A0092B-C50C-407E-A947-70E740481C1C}">
+                          <a14:useLocalDpi xmlns:a14="http://schemas.microsoft.com/office/drawing/2010/main" val="0"/>
+                        </a:ext>
+                      </a:extLst>
+                    </a:blip>
+                    <a:srcRect/>
+                    <a:stretch>
+                      <a:fillRect/>
+                    </a:stretch>
+                  </pic:blipFill>
+                  <pic:spPr bwMode="auto">
+                    <a:xfrm>
+                      <a:off x="0" y="0"/>
+                      <a:ext cx="2465960" cy="2583180"/>
+                    </a:xfrm>
+                    <a:prstGeom prst="rect">
+                      <a:avLst/>
+                    </a:prstGeom>
+                    <a:noFill/>
+                    <a:ln>
+                      <a:noFill/>
+                    </a:ln>
+                  </pic:spPr>
+                </pic:pic>
+              </a:graphicData>
+            </a:graphic>
+          </wp:anchor>
+        </w:drawing>
+      </w:r>
+      <w:r>
+        <w:rPr>
+          <w:noProof/>
+          <w:lang w:eastAsia="pl-PL"/>
+        </w:rPr>
+        <w:drawing>
+          <wp:anchor distT="0" distB="0" distL="114300" distR="114300" simplePos="0" relativeHeight="251663360" behindDoc="1" locked="0" layoutInCell="1" allowOverlap="1" wp14:anchorId="6A934588" wp14:editId="03311E24">
+            <wp:simplePos x="0" y="0"/>
+            <wp:positionH relativeFrom="column">
+              <wp:posOffset>2955925</wp:posOffset>
+            </wp:positionH>
+            <wp:positionV relativeFrom="paragraph">
+              <wp:posOffset>122555</wp:posOffset>
+            </wp:positionV>
+            <wp:extent cx="2476500" cy="2593975"/>
+            <wp:effectExtent l="0" t="0" r="0" b="0"/>
+            <wp:wrapNone/>
+            <wp:docPr id="6" name="Obraz 6" descr="E:\GitHub\Warriors\screens\2.png"/>
+            <wp:cNvGraphicFramePr>
+              <a:graphicFrameLocks xmlns:a="http://schemas.openxmlformats.org/drawingml/2006/main" noChangeAspect="1"/>
+            </wp:cNvGraphicFramePr>
+            <a:graphic xmlns:a="http://schemas.openxmlformats.org/drawingml/2006/main">
+              <a:graphicData uri="http://schemas.openxmlformats.org/drawingml/2006/picture">
+                <pic:pic xmlns:pic="http://schemas.openxmlformats.org/drawingml/2006/picture">
+                  <pic:nvPicPr>
+                    <pic:cNvPr id="0" name="Picture 3" descr="E:\GitHub\Warriors\screens\2.png"/>
+                    <pic:cNvPicPr>
+                      <a:picLocks noChangeAspect="1" noChangeArrowheads="1"/>
+                    </pic:cNvPicPr>
+                  </pic:nvPicPr>
+                  <pic:blipFill>
+                    <a:blip r:embed="rId16">
+                      <a:extLst>
+                        <a:ext uri="{28A0092B-C50C-407E-A947-70E740481C1C}">
+                          <a14:useLocalDpi xmlns:a14="http://schemas.microsoft.com/office/drawing/2010/main" val="0"/>
+                        </a:ext>
+                      </a:extLst>
+                    </a:blip>
+                    <a:srcRect/>
+                    <a:stretch>
+                      <a:fillRect/>
+                    </a:stretch>
+                  </pic:blipFill>
+                  <pic:spPr bwMode="auto">
+                    <a:xfrm>
+                      <a:off x="0" y="0"/>
+                      <a:ext cx="2476500" cy="2593975"/>
+                    </a:xfrm>
+                    <a:prstGeom prst="rect">
+                      <a:avLst/>
+                    </a:prstGeom>
+                    <a:noFill/>
+                    <a:ln>
+                      <a:noFill/>
+                    </a:ln>
+                  </pic:spPr>
+                </pic:pic>
+              </a:graphicData>
+            </a:graphic>
+          </wp:anchor>
+        </w:drawing>
+      </w:r>
+      <w:r>
+        <w:rPr>
+          <w:rStyle w:val="Normalny"/>
+          <w:rFonts w:ascii="Times New Roman" w:eastAsia="Times New Roman" w:hAnsi="Times New Roman" w:cs="Times New Roman"/>
+          <w:snapToGrid w:val="0"/>
+          <w:color w:val="000000"/>
+          <w:w w:val="0"/>
+          <w:sz w:val="0"/>
+          <w:szCs w:val="0"/>
+          <w:u w:color="000000"/>
+          <w:bdr w:val="none" w:sz="0" w:space="0" w:color="000000"/>
+          <w:shd w:val="clear" w:color="000000" w:fill="000000"/>
+          <w:lang w:val="x-none" w:eastAsia="x-none" w:bidi="x-none"/>
+        </w:rPr>
+        <w:t xml:space="preserve"> </w:t>
+      </w:r>
+    </w:p>
+    <w:p/>
+    <w:p/>
+    <w:p/>
+    <w:p/>
+    <w:p/>
+    <w:p/>
+    <w:p/>
+    <w:p/>
+    <w:p>
+      <w:pPr>
+        <w:jc w:val="center"/>
+        <w:rPr>
+          <w:i/>
+        </w:rPr>
+      </w:pPr>
+    </w:p>
+    <w:p>
+      <w:pPr>
+        <w:jc w:val="center"/>
+        <w:rPr>
+          <w:i/>
+        </w:rPr>
+      </w:pPr>
+      <w:r>
+        <w:rPr>
+          <w:b/>
+          <w:i/>
+        </w:rPr>
+        <w:t xml:space="preserve">Rysunki 7 i 8. </w:t>
+      </w:r>
+      <w:r>
+        <w:rPr>
+          <w:i/>
+        </w:rPr>
+        <w:t>Rysunek 7 przedstawia okno wyboru mapy. Rysunek 8 mapę po załadowaniu z pliku.</w:t>
+      </w:r>
+    </w:p>
+    <w:p>
+      <w:r>
+        <w:t>Po uruchomieniu agenta mapy należy dodać co najmniej jednego agenta potwora i co najmniej jednego agenta wojownika.</w:t>
+      </w:r>
+    </w:p>
+    <w:p/>
+    <w:p/>
+    <w:p>
+      <w:r>
+        <w:rPr>
+          <w:noProof/>
+          <w:lang w:eastAsia="pl-PL"/>
+        </w:rPr>
+        <w:lastRenderedPageBreak/>
+        <w:drawing>
+          <wp:anchor distT="0" distB="0" distL="114300" distR="114300" simplePos="0" relativeHeight="251665408" behindDoc="0" locked="0" layoutInCell="1" allowOverlap="1" wp14:anchorId="67351FB0" wp14:editId="4FF9C830">
+            <wp:simplePos x="0" y="0"/>
+            <wp:positionH relativeFrom="column">
+              <wp:posOffset>3138805</wp:posOffset>
+            </wp:positionH>
+            <wp:positionV relativeFrom="paragraph">
+              <wp:posOffset>-69215</wp:posOffset>
+            </wp:positionV>
+            <wp:extent cx="2667000" cy="2110740"/>
+            <wp:effectExtent l="0" t="0" r="0" b="3810"/>
+            <wp:wrapNone/>
+            <wp:docPr id="12" name="Obraz 12" descr="E:\GitHub\Warriors\screens\7.png"/>
+            <wp:cNvGraphicFramePr>
+              <a:graphicFrameLocks xmlns:a="http://schemas.openxmlformats.org/drawingml/2006/main" noChangeAspect="1"/>
+            </wp:cNvGraphicFramePr>
+            <a:graphic xmlns:a="http://schemas.openxmlformats.org/drawingml/2006/main">
+              <a:graphicData uri="http://schemas.openxmlformats.org/drawingml/2006/picture">
+                <pic:pic xmlns:pic="http://schemas.openxmlformats.org/drawingml/2006/picture">
+                  <pic:nvPicPr>
+                    <pic:cNvPr id="0" name="Picture 7" descr="E:\GitHub\Warriors\screens\7.png"/>
+                    <pic:cNvPicPr>
+                      <a:picLocks noChangeAspect="1" noChangeArrowheads="1"/>
+                    </pic:cNvPicPr>
+                  </pic:nvPicPr>
+                  <pic:blipFill>
+                    <a:blip r:embed="rId17">
+                      <a:extLst>
+                        <a:ext uri="{28A0092B-C50C-407E-A947-70E740481C1C}">
+                          <a14:useLocalDpi xmlns:a14="http://schemas.microsoft.com/office/drawing/2010/main" val="0"/>
+                        </a:ext>
+                      </a:extLst>
+                    </a:blip>
+                    <a:srcRect/>
+                    <a:stretch>
+                      <a:fillRect/>
+                    </a:stretch>
+                  </pic:blipFill>
+                  <pic:spPr bwMode="auto">
+                    <a:xfrm>
+                      <a:off x="0" y="0"/>
+                      <a:ext cx="2667000" cy="2110740"/>
+                    </a:xfrm>
+                    <a:prstGeom prst="rect">
+                      <a:avLst/>
+                    </a:prstGeom>
+                    <a:noFill/>
+                    <a:ln>
+                      <a:noFill/>
+                    </a:ln>
+                  </pic:spPr>
+                </pic:pic>
+              </a:graphicData>
+            </a:graphic>
+          </wp:anchor>
+        </w:drawing>
+      </w:r>
+      <w:r>
+        <w:rPr>
+          <w:noProof/>
+          <w:lang w:eastAsia="pl-PL"/>
+        </w:rPr>
+        <w:drawing>
+          <wp:anchor distT="0" distB="0" distL="114300" distR="114300" simplePos="0" relativeHeight="251664384" behindDoc="0" locked="0" layoutInCell="1" allowOverlap="1" wp14:anchorId="15DA5003" wp14:editId="0CDE61C1">
+            <wp:simplePos x="0" y="0"/>
+            <wp:positionH relativeFrom="column">
+              <wp:posOffset>372745</wp:posOffset>
+            </wp:positionH>
+            <wp:positionV relativeFrom="paragraph">
+              <wp:posOffset>-434975</wp:posOffset>
+            </wp:positionV>
+            <wp:extent cx="2667000" cy="2872740"/>
+            <wp:effectExtent l="0" t="0" r="0" b="3810"/>
+            <wp:wrapNone/>
+            <wp:docPr id="11" name="Obraz 11" descr="E:\GitHub\Warriors\screens\3.png"/>
+            <wp:cNvGraphicFramePr>
+              <a:graphicFrameLocks xmlns:a="http://schemas.openxmlformats.org/drawingml/2006/main" noChangeAspect="1"/>
+            </wp:cNvGraphicFramePr>
+            <a:graphic xmlns:a="http://schemas.openxmlformats.org/drawingml/2006/main">
+              <a:graphicData uri="http://schemas.openxmlformats.org/drawingml/2006/picture">
+                <pic:pic xmlns:pic="http://schemas.openxmlformats.org/drawingml/2006/picture">
+                  <pic:nvPicPr>
+                    <pic:cNvPr id="0" name="Picture 6" descr="E:\GitHub\Warriors\screens\3.png"/>
+                    <pic:cNvPicPr>
+                      <a:picLocks noChangeAspect="1" noChangeArrowheads="1"/>
+                    </pic:cNvPicPr>
+                  </pic:nvPicPr>
+                  <pic:blipFill>
+                    <a:blip r:embed="rId18">
+                      <a:extLst>
+                        <a:ext uri="{28A0092B-C50C-407E-A947-70E740481C1C}">
+                          <a14:useLocalDpi xmlns:a14="http://schemas.microsoft.com/office/drawing/2010/main" val="0"/>
+                        </a:ext>
+                      </a:extLst>
+                    </a:blip>
+                    <a:srcRect/>
+                    <a:stretch>
+                      <a:fillRect/>
+                    </a:stretch>
+                  </pic:blipFill>
+                  <pic:spPr bwMode="auto">
+                    <a:xfrm>
+                      <a:off x="0" y="0"/>
+                      <a:ext cx="2667000" cy="2872740"/>
+                    </a:xfrm>
+                    <a:prstGeom prst="rect">
+                      <a:avLst/>
+                    </a:prstGeom>
+                    <a:noFill/>
+                    <a:ln>
+                      <a:noFill/>
+                    </a:ln>
+                  </pic:spPr>
+                </pic:pic>
+              </a:graphicData>
+            </a:graphic>
+          </wp:anchor>
+        </w:drawing>
+      </w:r>
+    </w:p>
+    <w:p/>
+    <w:p/>
+    <w:p/>
+    <w:p/>
+    <w:p/>
+    <w:p/>
+    <w:p/>
+    <w:p/>
+    <w:p>
+      <w:pPr>
+        <w:jc w:val="center"/>
+        <w:rPr>
+          <w:i/>
+        </w:rPr>
+      </w:pPr>
+      <w:r>
+        <w:rPr>
+          <w:b/>
+          <w:i/>
+        </w:rPr>
+        <w:t>Rysunki 9 i 10.</w:t>
+      </w:r>
+      <w:r>
+        <w:rPr>
+          <w:i/>
+        </w:rPr>
+        <w:t xml:space="preserve"> Okna wizualizacji wojownika i potwora.</w:t>
+      </w:r>
+    </w:p>
+    <w:p>
+      <w:r>
+        <w:t>Oba okna s</w:t>
+      </w:r>
+      <w:r>
+        <w:t>ą do siebie bliźniaczo podobne i zawierają (od góry):</w:t>
+      </w:r>
+    </w:p>
+    <w:p>
+      <w:r>
+        <w:t xml:space="preserve">Nazwę agenta na belce aplikacji, powtórzenie nazwy jako etykieta tekstowa. Dwa pola tekstowe służące do wprowadzania startowych pozycji agentów.  Suwaka służącego do wyboru prędkości agenta wojownika – potwór nie posiada tego suwaka, gdyż jego prędkość jest stała i wynosi 1. Suwaka służącego do wyboru początkowego stanu życia oraz paska wyświetlającego aktualny stan życia. Poniżej znajduje się kolejny suwak służący do wyboru liczby maksymalnych zadawanych obrażeń. Wojownik posiad również etykietę informującą o ilości zdobytego skarbu. U dołu okien znajduje się przycisk zapisujący ustawienia agentów. Po wciśnięciu przycisku pola tekstowe i suwaki stają się nieaktywne i prezentują aktualny stan parametrów agenta. W tym też momencie agent rejestruje się w </w:t>
+      </w:r>
+      <w:r>
+        <w:rPr>
+          <w:i/>
+        </w:rPr>
+        <w:t>yellow-pages</w:t>
+      </w:r>
+      <w:r>
+        <w:t>.</w:t>
+      </w:r>
+    </w:p>
+    <w:p>
+      <w:r>
+        <w:rPr>
+          <w:noProof/>
+          <w:lang w:eastAsia="pl-PL"/>
+        </w:rPr>
+        <w:drawing>
+          <wp:anchor distT="0" distB="0" distL="114300" distR="114300" simplePos="0" relativeHeight="251666432" behindDoc="0" locked="0" layoutInCell="1" allowOverlap="1" wp14:anchorId="0FFA880D" wp14:editId="01B8DB09">
+            <wp:simplePos x="0" y="0"/>
+            <wp:positionH relativeFrom="column">
+              <wp:posOffset>1157605</wp:posOffset>
+            </wp:positionH>
+            <wp:positionV relativeFrom="paragraph">
+              <wp:posOffset>178435</wp:posOffset>
+            </wp:positionV>
+            <wp:extent cx="3268980" cy="3424372"/>
+            <wp:effectExtent l="0" t="0" r="7620" b="5080"/>
+            <wp:wrapNone/>
+            <wp:docPr id="23" name="Obraz 23" descr="E:\GitHub\Warriors\screens\6.png"/>
+            <wp:cNvGraphicFramePr>
+              <a:graphicFrameLocks xmlns:a="http://schemas.openxmlformats.org/drawingml/2006/main" noChangeAspect="1"/>
+            </wp:cNvGraphicFramePr>
+            <a:graphic xmlns:a="http://schemas.openxmlformats.org/drawingml/2006/main">
+              <a:graphicData uri="http://schemas.openxmlformats.org/drawingml/2006/picture">
+                <pic:pic xmlns:pic="http://schemas.openxmlformats.org/drawingml/2006/picture">
+                  <pic:nvPicPr>
+                    <pic:cNvPr id="0" name="Picture 8" descr="E:\GitHub\Warriors\screens\6.png"/>
+                    <pic:cNvPicPr>
+                      <a:picLocks noChangeAspect="1" noChangeArrowheads="1"/>
+                    </pic:cNvPicPr>
+                  </pic:nvPicPr>
+                  <pic:blipFill>
+                    <a:blip r:embed="rId19">
+                      <a:extLst>
+                        <a:ext uri="{28A0092B-C50C-407E-A947-70E740481C1C}">
+                          <a14:useLocalDpi xmlns:a14="http://schemas.microsoft.com/office/drawing/2010/main" val="0"/>
+                        </a:ext>
+                      </a:extLst>
+                    </a:blip>
+                    <a:srcRect/>
+                    <a:stretch>
+                      <a:fillRect/>
+                    </a:stretch>
+                  </pic:blipFill>
+                  <pic:spPr bwMode="auto">
+                    <a:xfrm>
+                      <a:off x="0" y="0"/>
+                      <a:ext cx="3268980" cy="3424372"/>
+                    </a:xfrm>
+                    <a:prstGeom prst="rect">
+                      <a:avLst/>
+                    </a:prstGeom>
+                    <a:noFill/>
+                    <a:ln>
+                      <a:noFill/>
+                    </a:ln>
+                  </pic:spPr>
+                </pic:pic>
+              </a:graphicData>
+            </a:graphic>
+          </wp:anchor>
+        </w:drawing>
+      </w:r>
+    </w:p>
+    <w:p/>
+    <w:p/>
+    <w:p/>
+    <w:p/>
+    <w:p/>
+    <w:p/>
+    <w:p/>
+    <w:p/>
+    <w:p/>
+    <w:p/>
+    <w:p/>
+    <w:p/>
+    <w:p>
+      <w:pPr>
+        <w:jc w:val="center"/>
+        <w:rPr>
+          <w:i/>
+        </w:rPr>
+      </w:pPr>
+      <w:r>
+        <w:rPr>
+          <w:b/>
+          <w:i/>
+        </w:rPr>
+        <w:t>Rysunek 11.</w:t>
+      </w:r>
+      <w:r>
+        <w:rPr>
+          <w:i/>
+        </w:rPr>
+        <w:t xml:space="preserve"> Okno gry po dodaniu agentów.</w:t>
+      </w:r>
+    </w:p>
+    <w:p>
+      <w:r>
+        <w:lastRenderedPageBreak/>
+        <w:t>Na rysunku 11 przedstawiono mapę z dodanym jednym wojownikiem i jednym potworem.</w:t>
+      </w:r>
+      <w:r>
+        <w:t xml:space="preserve"> </w:t>
+      </w:r>
+      <w:r>
+        <w:t xml:space="preserve">Kolorem granatowym zaznaczono ściany, białym ścieżki, </w:t>
+      </w:r>
+      <w:r>
+        <w:t>f</w:t>
+      </w:r>
+      <w:r>
+        <w:t xml:space="preserve">ioletowym i literką P zaznaczono apteczkę. </w:t>
+      </w:r>
+      <w:r>
+        <w:t xml:space="preserve">Kolorem żółtym i literą T oznaczono skarb, potwór zaś przedstawiany jest jako litera M. Wojownik oznaczany jest kolorem czerwonym i literą W. Zastosowano podwójne oznaczenia, by w przypadkach, gdy więcej niż jeden element znajduje się w tym samym miejscu na mapie nadal dało się je odróżnić. </w:t>
+      </w:r>
     </w:p>
     <w:sectPr>
       <w:pgSz w:w="11906" w:h="16838"/>
@@ -1534,6 +2186,27 @@
 <file path=word/numbering.xml><?xml version="1.0" encoding="utf-8"?>
 <w:numbering xmlns:wpc="http://schemas.microsoft.com/office/word/2010/wordprocessingCanvas" xmlns:mc="http://schemas.openxmlformats.org/markup-compatibility/2006" xmlns:o="urn:schemas-microsoft-com:office:office" xmlns:r="http://schemas.openxmlformats.org/officeDocument/2006/relationships" xmlns:m="http://schemas.openxmlformats.org/officeDocument/2006/math" xmlns:v="urn:schemas-microsoft-com:vml" xmlns:wp14="http://schemas.microsoft.com/office/word/2010/wordprocessingDrawing" xmlns:wp="http://schemas.openxmlformats.org/drawingml/2006/wordprocessingDrawing" xmlns:w10="urn:schemas-microsoft-com:office:word" xmlns:w="http://schemas.openxmlformats.org/wordprocessingml/2006/main" xmlns:w14="http://schemas.microsoft.com/office/word/2010/wordml" xmlns:w15="http://schemas.microsoft.com/office/word/2012/wordml" xmlns:wpg="http://schemas.microsoft.com/office/word/2010/wordprocessingGroup" xmlns:wpi="http://schemas.microsoft.com/office/word/2010/wordprocessingInk" xmlns:wne="http://schemas.microsoft.com/office/word/2006/wordml" xmlns:wps="http://schemas.microsoft.com/office/word/2010/wordprocessingShape" mc:Ignorable="w14 w15 wp14">
   <w:abstractNum w:abstractNumId="0" w15:restartNumberingAfterBreak="0">
+    <w:nsid w:val="FFFFFF89"/>
+    <w:multiLevelType w:val="singleLevel"/>
+    <w:tmpl w:val="321E0C5C"/>
+    <w:lvl w:ilvl="0">
+      <w:start w:val="1"/>
+      <w:numFmt w:val="bullet"/>
+      <w:pStyle w:val="Listapunktowana"/>
+      <w:lvlText w:val=""/>
+      <w:lvlJc w:val="left"/>
+      <w:pPr>
+        <w:tabs>
+          <w:tab w:val="num" w:pos="360"/>
+        </w:tabs>
+        <w:ind w:left="360" w:hanging="360"/>
+      </w:pPr>
+      <w:rPr>
+        <w:rFonts w:ascii="Symbol" w:hAnsi="Symbol" w:hint="default"/>
+      </w:rPr>
+    </w:lvl>
+  </w:abstractNum>
+  <w:abstractNum w:abstractNumId="1" w15:restartNumberingAfterBreak="0">
     <w:nsid w:val="0CCB0B48"/>
     <w:multiLevelType w:val="hybridMultilevel"/>
     <w:tmpl w:val="D7684EF4"/>
@@ -1646,7 +2319,7 @@
       </w:rPr>
     </w:lvl>
   </w:abstractNum>
-  <w:abstractNum w:abstractNumId="1" w15:restartNumberingAfterBreak="0">
+  <w:abstractNum w:abstractNumId="2" w15:restartNumberingAfterBreak="0">
     <w:nsid w:val="0E300410"/>
     <w:multiLevelType w:val="hybridMultilevel"/>
     <w:tmpl w:val="37065E72"/>
@@ -1735,7 +2408,7 @@
       </w:pPr>
     </w:lvl>
   </w:abstractNum>
-  <w:abstractNum w:abstractNumId="2" w15:restartNumberingAfterBreak="0">
+  <w:abstractNum w:abstractNumId="3" w15:restartNumberingAfterBreak="0">
     <w:nsid w:val="1F7162E2"/>
     <w:multiLevelType w:val="hybridMultilevel"/>
     <w:tmpl w:val="871CD5DE"/>
@@ -1848,7 +2521,7 @@
       </w:rPr>
     </w:lvl>
   </w:abstractNum>
-  <w:abstractNum w:abstractNumId="3" w15:restartNumberingAfterBreak="0">
+  <w:abstractNum w:abstractNumId="4" w15:restartNumberingAfterBreak="0">
     <w:nsid w:val="432933BE"/>
     <w:multiLevelType w:val="hybridMultilevel"/>
     <w:tmpl w:val="6D94381E"/>
@@ -1937,7 +2610,7 @@
       </w:pPr>
     </w:lvl>
   </w:abstractNum>
-  <w:abstractNum w:abstractNumId="4" w15:restartNumberingAfterBreak="0">
+  <w:abstractNum w:abstractNumId="5" w15:restartNumberingAfterBreak="0">
     <w:nsid w:val="47F0102C"/>
     <w:multiLevelType w:val="hybridMultilevel"/>
     <w:tmpl w:val="F87C4F2C"/>
@@ -2026,7 +2699,7 @@
       </w:pPr>
     </w:lvl>
   </w:abstractNum>
-  <w:abstractNum w:abstractNumId="5" w15:restartNumberingAfterBreak="0">
+  <w:abstractNum w:abstractNumId="6" w15:restartNumberingAfterBreak="0">
     <w:nsid w:val="6BAC7648"/>
     <w:multiLevelType w:val="hybridMultilevel"/>
     <w:tmpl w:val="D0BAF9D6"/>
@@ -2139,7 +2812,7 @@
       </w:rPr>
     </w:lvl>
   </w:abstractNum>
-  <w:abstractNum w:abstractNumId="6" w15:restartNumberingAfterBreak="0">
+  <w:abstractNum w:abstractNumId="7" w15:restartNumberingAfterBreak="0">
     <w:nsid w:val="71B33AF9"/>
     <w:multiLevelType w:val="hybridMultilevel"/>
     <w:tmpl w:val="3262556C"/>
@@ -2228,7 +2901,7 @@
       </w:pPr>
     </w:lvl>
   </w:abstractNum>
-  <w:abstractNum w:abstractNumId="7" w15:restartNumberingAfterBreak="0">
+  <w:abstractNum w:abstractNumId="8" w15:restartNumberingAfterBreak="0">
     <w:nsid w:val="7EB52C2E"/>
     <w:multiLevelType w:val="hybridMultilevel"/>
     <w:tmpl w:val="393C3078"/>
@@ -2342,28 +3015,31 @@
     </w:lvl>
   </w:abstractNum>
   <w:num w:numId="1">
+    <w:abstractNumId w:val="7"/>
+  </w:num>
+  <w:num w:numId="2">
+    <w:abstractNumId w:val="1"/>
+  </w:num>
+  <w:num w:numId="3">
+    <w:abstractNumId w:val="2"/>
+  </w:num>
+  <w:num w:numId="4">
+    <w:abstractNumId w:val="8"/>
+  </w:num>
+  <w:num w:numId="5">
+    <w:abstractNumId w:val="3"/>
+  </w:num>
+  <w:num w:numId="6">
+    <w:abstractNumId w:val="5"/>
+  </w:num>
+  <w:num w:numId="7">
+    <w:abstractNumId w:val="4"/>
+  </w:num>
+  <w:num w:numId="8">
     <w:abstractNumId w:val="6"/>
   </w:num>
-  <w:num w:numId="2">
+  <w:num w:numId="9">
     <w:abstractNumId w:val="0"/>
-  </w:num>
-  <w:num w:numId="3">
-    <w:abstractNumId w:val="1"/>
-  </w:num>
-  <w:num w:numId="4">
-    <w:abstractNumId w:val="7"/>
-  </w:num>
-  <w:num w:numId="5">
-    <w:abstractNumId w:val="2"/>
-  </w:num>
-  <w:num w:numId="6">
-    <w:abstractNumId w:val="4"/>
-  </w:num>
-  <w:num w:numId="7">
-    <w:abstractNumId w:val="3"/>
-  </w:num>
-  <w:num w:numId="8">
-    <w:abstractNumId w:val="5"/>
   </w:num>
 </w:numbering>
 </file>
@@ -2808,6 +3484,7 @@
   <w:style w:type="character" w:default="1" w:styleId="Domylnaczcionkaakapitu">
     <w:name w:val="Default Paragraph Font"/>
     <w:uiPriority w:val="1"/>
+    <w:semiHidden/>
     <w:unhideWhenUsed/>
   </w:style>
   <w:style w:type="table" w:default="1" w:styleId="Standardowy">
@@ -3117,6 +3794,30 @@
       <w:vertAlign w:val="superscript"/>
     </w:rPr>
   </w:style>
+  <w:style w:type="character" w:styleId="Hipercze">
+    <w:name w:val="Hyperlink"/>
+    <w:basedOn w:val="Domylnaczcionkaakapitu"/>
+    <w:uiPriority w:val="99"/>
+    <w:unhideWhenUsed/>
+    <w:rsid w:val="00926A7E"/>
+    <w:rPr>
+      <w:color w:val="0563C1" w:themeColor="hyperlink"/>
+      <w:u w:val="single"/>
+    </w:rPr>
+  </w:style>
+  <w:style w:type="paragraph" w:styleId="Listapunktowana">
+    <w:name w:val="List Bullet"/>
+    <w:basedOn w:val="Normalny"/>
+    <w:uiPriority w:val="99"/>
+    <w:unhideWhenUsed/>
+    <w:rsid w:val="0081364F"/>
+    <w:pPr>
+      <w:numPr>
+        <w:numId w:val="9"/>
+      </w:numPr>
+      <w:contextualSpacing/>
+    </w:pPr>
+  </w:style>
 </w:styles>
 </file>
 
@@ -3386,7 +4087,7 @@
 </file>
 
 <file path=customXml/itemProps1.xml><?xml version="1.0" encoding="utf-8"?>
-<ds:datastoreItem xmlns:ds="http://schemas.openxmlformats.org/officeDocument/2006/customXml" ds:itemID="{6AE7974D-BC9C-49DA-AC01-D4AF5AD4C7D9}">
+<ds:datastoreItem xmlns:ds="http://schemas.openxmlformats.org/officeDocument/2006/customXml" ds:itemID="{C80CFFF6-C699-4B93-A18B-E38730C3DC8E}">
   <ds:schemaRefs>
     <ds:schemaRef ds:uri="http://schemas.openxmlformats.org/officeDocument/2006/bibliography"/>
   </ds:schemaRefs>

</xml_diff>